<commit_message>
feat(main): add files lab-7
</commit_message>
<xml_diff>
--- a/labs/lab07/report/report.docx
+++ b/labs/lab07/report/report.docx
@@ -1449,7 +1449,7 @@
       </w:r>
     </w:p>
     <w:bookmarkEnd w:id="69"/>
-    <w:bookmarkStart w:id="79" w:name="самостоятельная-работа"/>
+    <w:bookmarkStart w:id="82" w:name="самостоятельная-работа"/>
     <w:p>
       <w:pPr>
         <w:pStyle w:val="Heading1"/>
@@ -1672,8 +1672,63 @@
         <w:t xml:space="preserve">Загрузим все файлы на github</w:t>
       </w:r>
     </w:p>
-    <w:bookmarkEnd w:id="79"/>
-    <w:bookmarkStart w:id="80" w:name="выводы"/>
+    <w:p>
+      <w:pPr>
+        <w:pStyle w:val="CaptionedFigure"/>
+      </w:pPr>
+      <w:r>
+        <w:drawing>
+          <wp:inline>
+            <wp:extent cx="5334000" cy="3474440"/>
+            <wp:effectExtent b="0" l="0" r="0" t="0"/>
+            <wp:docPr descr="Рис 3.1.4: Загрузка файлов на github" title="fig:" id="80" name="Picture"/>
+            <a:graphic>
+              <a:graphicData uri="http://schemas.openxmlformats.org/drawingml/2006/picture">
+                <pic:pic>
+                  <pic:nvPicPr>
+                    <pic:cNvPr descr="image/Рис%203.1.4.png" id="81" name="Picture"/>
+                    <pic:cNvPicPr>
+                      <a:picLocks noChangeArrowheads="1" noChangeAspect="1"/>
+                    </pic:cNvPicPr>
+                  </pic:nvPicPr>
+                  <pic:blipFill>
+                    <a:blip r:embed="rId79"/>
+                    <a:stretch>
+                      <a:fillRect/>
+                    </a:stretch>
+                  </pic:blipFill>
+                  <pic:spPr bwMode="auto">
+                    <a:xfrm>
+                      <a:off x="0" y="0"/>
+                      <a:ext cx="5334000" cy="3474440"/>
+                    </a:xfrm>
+                    <a:prstGeom prst="rect">
+                      <a:avLst/>
+                    </a:prstGeom>
+                    <a:noFill/>
+                    <a:ln w="9525">
+                      <a:noFill/>
+                      <a:headEnd/>
+                      <a:tailEnd/>
+                    </a:ln>
+                  </pic:spPr>
+                </pic:pic>
+              </a:graphicData>
+            </a:graphic>
+          </wp:inline>
+        </w:drawing>
+      </w:r>
+    </w:p>
+    <w:p>
+      <w:pPr>
+        <w:pStyle w:val="ImageCaption"/>
+      </w:pPr>
+      <w:r>
+        <w:t xml:space="preserve">Рис 3.1.4: Загрузка файлов на github</w:t>
+      </w:r>
+    </w:p>
+    <w:bookmarkEnd w:id="82"/>
+    <w:bookmarkStart w:id="83" w:name="выводы"/>
     <w:p>
       <w:pPr>
         <w:pStyle w:val="Heading1"/>
@@ -1699,7 +1754,7 @@
         <w:t xml:space="preserve">Я изучил команды условного и безусловного переходов. Приобрел навыки написания программ с использованием переходов. Познакомился с назначением и структурой файла листинга.</w:t>
       </w:r>
     </w:p>
-    <w:bookmarkEnd w:id="80"/>
+    <w:bookmarkEnd w:id="83"/>
     <w:sectPr/>
   </w:body>
 </w:document>

</xml_diff>